<commit_message>
feat: :seedling: Add Form Edit Doc
</commit_message>
<xml_diff>
--- a/public/doc-models/certidao-de-regularizacao.docx
+++ b/public/doc-models/certidao-de-regularizacao.docx
@@ -80,27 +80,7 @@
           <w:sz w:val="24"/>
           <w:szCs w:val="24"/>
         </w:rPr>
-        <w:t xml:space="preserve">CERTIDÃO DE REGULARIZAÇÃO FUNDIÁRIA Nº </w:t>
-      </w:r>
-      <w:r>
-        <w:rPr>
-          <w:rFonts w:cs="Arial" w:ascii="Arial" w:hAnsi="Arial"/>
-          <w:b/>
-          <w:color w:val="000000"/>
-          <w:sz w:val="24"/>
-          <w:szCs w:val="24"/>
-        </w:rPr>
-        <w:t>{number}</w:t>
-      </w:r>
-      <w:r>
-        <w:rPr>
-          <w:rFonts w:cs="Arial" w:ascii="Arial" w:hAnsi="Arial"/>
-          <w:b/>
-          <w:color w:val="000000"/>
-          <w:sz w:val="24"/>
-          <w:szCs w:val="24"/>
-        </w:rPr>
-        <w:t>/2024</w:t>
+        <w:t>CERTIDÃO DE REGULARIZAÇÃO FUNDIÁRIA Nº {number}/2024</w:t>
       </w:r>
     </w:p>
     <w:p>
@@ -256,25 +236,7 @@
           <w:sz w:val="24"/>
           <w:szCs w:val="24"/>
         </w:rPr>
-        <w:t xml:space="preserve">para os devidos fins de registro imobiliário, que tramitou perante a Secretaria de Arrecadação e Tributos deste município o Procedimento Administrativo nº </w:t>
-      </w:r>
-      <w:r>
-        <w:rPr>
-          <w:rFonts w:cs="Arial" w:ascii="Arial" w:hAnsi="Arial"/>
-          <w:bCs/>
-          <w:sz w:val="24"/>
-          <w:szCs w:val="24"/>
-        </w:rPr>
-        <w:t>{number}</w:t>
-      </w:r>
-      <w:r>
-        <w:rPr>
-          <w:rFonts w:cs="Arial" w:ascii="Arial" w:hAnsi="Arial"/>
-          <w:bCs/>
-          <w:sz w:val="24"/>
-          <w:szCs w:val="24"/>
-        </w:rPr>
-        <w:t xml:space="preserve">/2024 oriundo de requerimento apresentado </w:t>
+        <w:t xml:space="preserve">para os devidos fins de registro imobiliário, que tramitou perante a Secretaria de Arrecadação e Tributos deste município o Procedimento Administrativo nº {number}/2024 oriundo de requerimento apresentado </w:t>
       </w:r>
       <w:r>
         <w:rPr>
@@ -288,9 +250,12 @@
       <w:r>
         <w:rPr>
           <w:rFonts w:cs="Arial" w:ascii="Arial" w:hAnsi="Arial"/>
-          <w:color w:val="000000"/>
-          <w:sz w:val="24"/>
-          <w:szCs w:val="24"/>
+          <w:b/>
+          <w:bCs/>
+          <w:color w:val="000000"/>
+          <w:sz w:val="24"/>
+          <w:szCs w:val="24"/>
+          <w:u w:val="single"/>
         </w:rPr>
         <w:t>{profile}</w:t>
       </w:r>
@@ -352,16 +317,7 @@
           <w:sz w:val="24"/>
           <w:szCs w:val="24"/>
         </w:rPr>
-        <w:t xml:space="preserve">Núcleo </w:t>
-      </w:r>
-      <w:r>
-        <w:rPr>
-          <w:rFonts w:cs="Arial" w:ascii="Arial" w:hAnsi="Arial"/>
-          <w:b/>
-          <w:sz w:val="24"/>
-          <w:szCs w:val="24"/>
-        </w:rPr>
-        <w:t>{nucleo}</w:t>
+        <w:t>Núcleo {nucleo}</w:t>
       </w:r>
       <w:r>
         <w:rPr>
@@ -380,16 +336,7 @@
           <w:sz w:val="24"/>
           <w:szCs w:val="24"/>
         </w:rPr>
-        <w:t xml:space="preserve"> </w:t>
-      </w:r>
-      <w:r>
-        <w:rPr>
-          <w:rFonts w:cs="Arial" w:ascii="Arial" w:hAnsi="Arial"/>
-          <w:b/>
-          <w:sz w:val="24"/>
-          <w:szCs w:val="24"/>
-        </w:rPr>
-        <w:t xml:space="preserve">Rua: </w:t>
+        <w:t xml:space="preserve"> Rua: </w:t>
       </w:r>
       <w:r>
         <w:rPr>
@@ -410,29 +357,7 @@
           <w:szCs w:val="24"/>
           <w:shd w:fill="auto" w:val="clear"/>
         </w:rPr>
-        <w:t xml:space="preserve"> Bairro: </w:t>
-      </w:r>
-      <w:r>
-        <w:rPr>
-          <w:rFonts w:cs="Arial" w:ascii="Arial" w:hAnsi="Arial"/>
-          <w:b/>
-          <w:bCs/>
-          <w:sz w:val="24"/>
-          <w:szCs w:val="24"/>
-          <w:shd w:fill="auto" w:val="clear"/>
-        </w:rPr>
-        <w:t>{bairro}</w:t>
-      </w:r>
-      <w:r>
-        <w:rPr>
-          <w:rFonts w:cs="Arial" w:ascii="Arial" w:hAnsi="Arial"/>
-          <w:b/>
-          <w:bCs/>
-          <w:sz w:val="24"/>
-          <w:szCs w:val="24"/>
-          <w:shd w:fill="auto" w:val="clear"/>
-        </w:rPr>
-        <w:t>.</w:t>
+        <w:t xml:space="preserve"> Bairro: {bairro}.</w:t>
       </w:r>
     </w:p>
     <w:p>
@@ -745,10 +670,10 @@
           <w:szCs w:val="24"/>
         </w:rPr>
       </w:r>
-      <w:bookmarkStart w:id="5" w:name="_Hlk162862782"/>
-      <w:bookmarkStart w:id="6" w:name="_Hlk157071468"/>
-      <w:bookmarkStart w:id="7" w:name="_Hlk162862782"/>
-      <w:bookmarkStart w:id="8" w:name="_Hlk157071468"/>
+      <w:bookmarkStart w:id="5" w:name="_Hlk1628627821"/>
+      <w:bookmarkStart w:id="6" w:name="_Hlk1570714681"/>
+      <w:bookmarkStart w:id="7" w:name="_Hlk1628627821"/>
+      <w:bookmarkStart w:id="8" w:name="_Hlk1570714681"/>
       <w:bookmarkEnd w:id="7"/>
       <w:bookmarkEnd w:id="8"/>
     </w:p>
@@ -781,18 +706,7 @@
           <w:szCs w:val="24"/>
           <w:shd w:fill="auto" w:val="clear"/>
         </w:rPr>
-        <w:t xml:space="preserve">Rua </w:t>
-      </w:r>
-      <w:r>
-        <w:rPr>
-          <w:rFonts w:cs="Arial" w:ascii="Arial" w:hAnsi="Arial"/>
-          <w:b/>
-          <w:bCs/>
-          <w:sz w:val="24"/>
-          <w:szCs w:val="24"/>
-          <w:shd w:fill="auto" w:val="clear"/>
-        </w:rPr>
-        <w:t>{rua}</w:t>
+        <w:t>Rua {rua}</w:t>
       </w:r>
       <w:r>
         <w:rPr>
@@ -848,23 +762,14 @@
       <w:r>
         <w:rPr>
           <w:rFonts w:cs="Arial" w:ascii="Arial" w:hAnsi="Arial"/>
-          <w:color w:val="000000"/>
-          <w:sz w:val="24"/>
-          <w:szCs w:val="24"/>
-        </w:rPr>
-        <w:t xml:space="preserve">a </w:t>
-      </w:r>
-      <w:r>
-        <w:rPr>
-          <w:rFonts w:cs="Arial" w:ascii="Arial" w:hAnsi="Arial"/>
-          <w:b/>
-          <w:bCs/>
-          <w:color w:val="000000"/>
-          <w:sz w:val="24"/>
-          <w:szCs w:val="24"/>
-          <w:shd w:fill="auto" w:val="clear"/>
-        </w:rPr>
-        <w:t>{referencia1}</w:t>
+          <w:b/>
+          <w:bCs/>
+          <w:color w:val="000000"/>
+          <w:sz w:val="24"/>
+          <w:szCs w:val="24"/>
+          <w:shd w:fill="auto" w:val="clear"/>
+        </w:rPr>
+        <w:t>Rua {referencia1}</w:t>
       </w:r>
       <w:r>
         <w:rPr>
@@ -1102,17 +1007,17 @@
           <w:sz w:val="24"/>
           <w:szCs w:val="24"/>
         </w:rPr>
-        <w:t>até o ponto 4; deste segue LATERAL ESQUERDA, confro</w:t>
-      </w:r>
-      <w:r>
-        <w:rPr>
-          <w:rFonts w:cs="Arial" w:ascii="Arial" w:hAnsi="Arial"/>
-          <w:color w:val="000000"/>
-          <w:sz w:val="24"/>
-          <w:szCs w:val="24"/>
-          <w:shd w:fill="auto" w:val="clear"/>
-        </w:rPr>
-        <w:t xml:space="preserve">ntando com </w:t>
+        <w:t>até o ponto 4; deste segue LA</w:t>
+      </w:r>
+      <w:r>
+        <w:rPr>
+          <w:rFonts w:cs="Arial" w:ascii="Arial" w:hAnsi="Arial"/>
+          <w:color w:val="000000"/>
+          <w:sz w:val="24"/>
+          <w:szCs w:val="24"/>
+          <w:shd w:fill="auto" w:val="clear"/>
+        </w:rPr>
+        <w:t xml:space="preserve">TERAL ESQUERDA, confrontando com </w:t>
       </w:r>
       <w:r>
         <w:rPr>
@@ -1144,6 +1049,7 @@
           <w:color w:val="000000"/>
           <w:sz w:val="24"/>
           <w:szCs w:val="24"/>
+          <w:shd w:fill="auto" w:val="clear"/>
         </w:rPr>
         <w:t xml:space="preserve"> </w:t>
       </w:r>
@@ -1153,6 +1059,7 @@
           <w:color w:val="000000"/>
           <w:sz w:val="24"/>
           <w:szCs w:val="24"/>
+          <w:shd w:fill="auto" w:val="clear"/>
         </w:rPr>
         <w:t xml:space="preserve">em </w:t>
       </w:r>
@@ -1199,16 +1106,7 @@
           <w:szCs w:val="24"/>
           <w:shd w:fill="auto" w:val="clear"/>
         </w:rPr>
-        <w:t>a</w:t>
-      </w:r>
-      <w:r>
-        <w:rPr>
-          <w:rFonts w:cs="Arial" w:ascii="Arial" w:hAnsi="Arial"/>
-          <w:color w:val="000000"/>
-          <w:sz w:val="24"/>
-          <w:szCs w:val="24"/>
-        </w:rPr>
-        <w:t xml:space="preserve">té o marco ponto 1 inicial da descrição deste perímetro, cujo foi de </w:t>
+        <w:t xml:space="preserve">até o marco ponto 1 inicial da descrição deste perímetro, cujo foi </w:t>
       </w:r>
       <w:bookmarkEnd w:id="9"/>
       <w:bookmarkEnd w:id="12"/>
@@ -1218,7 +1116,19 @@
           <w:color w:val="000000"/>
           <w:sz w:val="24"/>
           <w:szCs w:val="24"/>
-          <w:highlight w:val="yellow"/>
+          <w:shd w:fill="auto" w:val="clear"/>
+        </w:rPr>
+        <w:t xml:space="preserve">de </w:t>
+      </w:r>
+      <w:r>
+        <w:rPr>
+          <w:rFonts w:cs="Arial" w:ascii="Arial" w:hAnsi="Arial"/>
+          <w:b/>
+          <w:bCs/>
+          <w:color w:val="000000"/>
+          <w:sz w:val="24"/>
+          <w:szCs w:val="24"/>
+          <w:shd w:fill="auto" w:val="clear"/>
         </w:rPr>
         <w:t>{areaTotal}</w:t>
       </w:r>
@@ -1227,16 +1137,19 @@
           <w:rFonts w:cs="Arial" w:ascii="Arial" w:hAnsi="Arial"/>
           <w:sz w:val="24"/>
           <w:szCs w:val="24"/>
+          <w:shd w:fill="auto" w:val="clear"/>
         </w:rPr>
         <w:t xml:space="preserve">, perímetro total de </w:t>
       </w:r>
       <w:r>
         <w:rPr>
           <w:rFonts w:cs="Arial" w:ascii="Arial" w:hAnsi="Arial"/>
-          <w:color w:val="000000"/>
-          <w:sz w:val="24"/>
-          <w:szCs w:val="24"/>
-          <w:highlight w:val="yellow"/>
+          <w:b/>
+          <w:bCs/>
+          <w:color w:val="000000"/>
+          <w:sz w:val="24"/>
+          <w:szCs w:val="24"/>
+          <w:shd w:fill="auto" w:val="clear"/>
         </w:rPr>
         <w:t>{perimetroTotal}</w:t>
       </w:r>
@@ -1245,6 +1158,7 @@
           <w:rFonts w:cs="Arial" w:ascii="Arial" w:hAnsi="Arial"/>
           <w:sz w:val="24"/>
           <w:szCs w:val="24"/>
+          <w:shd w:fill="auto" w:val="clear"/>
         </w:rPr>
         <w:t>.</w:t>
       </w:r>
@@ -1259,13 +1173,16 @@
           <w:rFonts w:ascii="Arial" w:hAnsi="Arial" w:cs="Arial"/>
           <w:sz w:val="24"/>
           <w:szCs w:val="24"/>
-        </w:rPr>
-      </w:pPr>
-      <w:r>
-        <w:rPr>
-          <w:rFonts w:cs="Arial" w:ascii="Arial" w:hAnsi="Arial"/>
-          <w:sz w:val="24"/>
-          <w:szCs w:val="24"/>
+          <w:highlight w:val="none"/>
+          <w:shd w:fill="auto" w:val="clear"/>
+        </w:rPr>
+      </w:pPr>
+      <w:r>
+        <w:rPr>
+          <w:rFonts w:cs="Arial" w:ascii="Arial" w:hAnsi="Arial"/>
+          <w:sz w:val="24"/>
+          <w:szCs w:val="24"/>
+          <w:shd w:fill="auto" w:val="clear"/>
         </w:rPr>
       </w:r>
     </w:p>
@@ -1278,13 +1195,16 @@
           <w:rFonts w:ascii="Arial" w:hAnsi="Arial" w:cs="Arial"/>
           <w:sz w:val="24"/>
           <w:szCs w:val="24"/>
-        </w:rPr>
-      </w:pPr>
-      <w:r>
-        <w:rPr>
-          <w:rFonts w:cs="Arial" w:ascii="Arial" w:hAnsi="Arial"/>
-          <w:sz w:val="24"/>
-          <w:szCs w:val="24"/>
+          <w:highlight w:val="none"/>
+          <w:shd w:fill="auto" w:val="clear"/>
+        </w:rPr>
+      </w:pPr>
+      <w:r>
+        <w:rPr>
+          <w:rFonts w:cs="Arial" w:ascii="Arial" w:hAnsi="Arial"/>
+          <w:sz w:val="24"/>
+          <w:szCs w:val="24"/>
+          <w:shd w:fill="auto" w:val="clear"/>
         </w:rPr>
       </w:r>
     </w:p>
@@ -1294,36 +1214,18 @@
         <w:spacing w:lineRule="auto" w:line="360"/>
         <w:jc w:val="center"/>
         <w:rPr>
-          <w:rFonts w:ascii="Arial" w:hAnsi="Arial" w:cs="Arial"/>
-          <w:color w:val="000000"/>
-          <w:sz w:val="24"/>
-          <w:szCs w:val="24"/>
-        </w:rPr>
-      </w:pPr>
-      <w:r>
-        <w:rPr>
-          <w:rFonts w:cs="Arial" w:ascii="Arial" w:hAnsi="Arial"/>
-          <w:sz w:val="24"/>
-          <w:szCs w:val="24"/>
-        </w:rPr>
-        <w:t xml:space="preserve">Nesta cidade de São Raimundo das Mangabeiras/MA, </w:t>
-      </w:r>
-      <w:r>
-        <w:rPr>
-          <w:rFonts w:cs="Arial" w:ascii="Arial" w:hAnsi="Arial"/>
-          <w:sz w:val="24"/>
-          <w:szCs w:val="24"/>
-          <w:highlight w:val="yellow"/>
-        </w:rPr>
-        <w:t>{data}</w:t>
-      </w:r>
-      <w:r>
-        <w:rPr>
-          <w:rFonts w:cs="Arial" w:ascii="Arial" w:hAnsi="Arial"/>
-          <w:sz w:val="24"/>
-          <w:szCs w:val="24"/>
-        </w:rPr>
-        <w:t>.</w:t>
+          <w:highlight w:val="none"/>
+          <w:shd w:fill="auto" w:val="clear"/>
+        </w:rPr>
+      </w:pPr>
+      <w:r>
+        <w:rPr>
+          <w:rFonts w:cs="Arial" w:ascii="Arial" w:hAnsi="Arial"/>
+          <w:sz w:val="24"/>
+          <w:szCs w:val="24"/>
+          <w:shd w:fill="auto" w:val="clear"/>
+        </w:rPr>
+        <w:t>Nesta cidade de São Raimundo das Mangabeiras/MA, {data}.</w:t>
       </w:r>
     </w:p>
     <w:p>
@@ -1336,14 +1238,17 @@
           <w:color w:val="000000"/>
           <w:sz w:val="24"/>
           <w:szCs w:val="24"/>
-        </w:rPr>
-      </w:pPr>
-      <w:r>
-        <w:rPr>
-          <w:rFonts w:cs="Arial" w:ascii="Arial" w:hAnsi="Arial"/>
-          <w:color w:val="000000"/>
-          <w:sz w:val="24"/>
-          <w:szCs w:val="24"/>
+          <w:highlight w:val="none"/>
+          <w:shd w:fill="auto" w:val="clear"/>
+        </w:rPr>
+      </w:pPr>
+      <w:r>
+        <w:rPr>
+          <w:rFonts w:cs="Arial" w:ascii="Arial" w:hAnsi="Arial"/>
+          <w:color w:val="000000"/>
+          <w:sz w:val="24"/>
+          <w:szCs w:val="24"/>
+          <w:shd w:fill="auto" w:val="clear"/>
         </w:rPr>
       </w:r>
     </w:p>
@@ -1566,15 +1471,15 @@
         <w:ind w:firstLine="708"/>
         <w:jc w:val="center"/>
         <w:rPr>
-          <w:rFonts w:ascii="Arial" w:hAnsi="Arial" w:cs="Arial"/>
-          <w:bCs/>
-          <w:sz w:val="24"/>
-          <w:szCs w:val="24"/>
-        </w:rPr>
-      </w:pPr>
-      <w:r>
-        <w:rPr>
-          <w:rFonts w:cs="Arial" w:ascii="Arial" w:hAnsi="Arial"/>
+          <w:b/>
+          <w:b/>
+          <w:bCs/>
+        </w:rPr>
+      </w:pPr>
+      <w:r>
+        <w:rPr>
+          <w:rFonts w:cs="Arial" w:ascii="Arial" w:hAnsi="Arial"/>
+          <w:b/>
           <w:bCs/>
           <w:sz w:val="24"/>
           <w:szCs w:val="24"/>
@@ -2115,6 +2020,7 @@
         <w:tab w:val="clear" w:pos="708"/>
         <w:tab w:val="left" w:pos="1455" w:leader="none"/>
       </w:tabs>
+      <w:suppressAutoHyphens w:val="true"/>
       <w:bidi w:val="0"/>
       <w:spacing w:lineRule="auto" w:line="360" w:before="0" w:after="0"/>
       <w:jc w:val="both"/>
@@ -2125,7 +2031,7 @@
       <w:kern w:val="0"/>
       <w:sz w:val="20"/>
       <w:szCs w:val="20"/>
-      <w:lang w:eastAsia="pt-BR" w:val="pt-BR" w:bidi="ar-SA"/>
+      <w:lang w:val="pt-BR" w:eastAsia="pt-BR" w:bidi="ar-SA"/>
     </w:rPr>
   </w:style>
   <w:style w:type="character" w:styleId="DefaultParagraphFont" w:default="1">

</xml_diff>

<commit_message>
feat: :seedling: Add Reurb Page and Not Found
</commit_message>
<xml_diff>
--- a/public/doc-models/certidao-de-regularizacao.docx
+++ b/public/doc-models/certidao-de-regularizacao.docx
@@ -336,7 +336,7 @@
           <w:sz w:val="24"/>
           <w:szCs w:val="24"/>
         </w:rPr>
-        <w:t xml:space="preserve"> Rua: </w:t>
+        <w:t xml:space="preserve"> </w:t>
       </w:r>
       <w:r>
         <w:rPr>
@@ -357,7 +357,7 @@
           <w:szCs w:val="24"/>
           <w:shd w:fill="auto" w:val="clear"/>
         </w:rPr>
-        <w:t xml:space="preserve"> Bairro: {bairro}.</w:t>
+        <w:t xml:space="preserve"> {bairro}.</w:t>
       </w:r>
     </w:p>
     <w:p>
@@ -580,10 +580,10 @@
           <w:szCs w:val="24"/>
         </w:rPr>
       </w:r>
-      <w:bookmarkStart w:id="1" w:name="_Hlk162862782"/>
-      <w:bookmarkStart w:id="2" w:name="_Hlk157071468"/>
-      <w:bookmarkStart w:id="3" w:name="_Hlk162862782"/>
-      <w:bookmarkStart w:id="4" w:name="_Hlk157071468"/>
+      <w:bookmarkStart w:id="1" w:name="_Hlk157071468"/>
+      <w:bookmarkStart w:id="2" w:name="_Hlk162862782"/>
+      <w:bookmarkStart w:id="3" w:name="_Hlk157071468"/>
+      <w:bookmarkStart w:id="4" w:name="_Hlk162862782"/>
       <w:bookmarkEnd w:id="3"/>
       <w:bookmarkEnd w:id="4"/>
     </w:p>
@@ -670,10 +670,10 @@
           <w:szCs w:val="24"/>
         </w:rPr>
       </w:r>
-      <w:bookmarkStart w:id="5" w:name="_Hlk1628627821"/>
-      <w:bookmarkStart w:id="6" w:name="_Hlk1570714681"/>
-      <w:bookmarkStart w:id="7" w:name="_Hlk1628627821"/>
-      <w:bookmarkStart w:id="8" w:name="_Hlk1570714681"/>
+      <w:bookmarkStart w:id="5" w:name="_Hlk1570714681"/>
+      <w:bookmarkStart w:id="6" w:name="_Hlk1628627821"/>
+      <w:bookmarkStart w:id="7" w:name="_Hlk1570714681"/>
+      <w:bookmarkStart w:id="8" w:name="_Hlk1628627821"/>
       <w:bookmarkEnd w:id="7"/>
       <w:bookmarkEnd w:id="8"/>
     </w:p>
@@ -706,7 +706,7 @@
           <w:szCs w:val="24"/>
           <w:shd w:fill="auto" w:val="clear"/>
         </w:rPr>
-        <w:t>Rua {rua}</w:t>
+        <w:t>{rua}</w:t>
       </w:r>
       <w:r>
         <w:rPr>
@@ -769,7 +769,7 @@
           <w:szCs w:val="24"/>
           <w:shd w:fill="auto" w:val="clear"/>
         </w:rPr>
-        <w:t>Rua {referencia1}</w:t>
+        <w:t>{referencia1}</w:t>
       </w:r>
       <w:r>
         <w:rPr>

</xml_diff>

<commit_message>
fix: :zap: Rename Input Doc
</commit_message>
<xml_diff>
--- a/public/doc-models/certidao-de-regularizacao.docx
+++ b/public/doc-models/certidao-de-regularizacao.docx
@@ -580,10 +580,10 @@
           <w:szCs w:val="24"/>
         </w:rPr>
       </w:r>
-      <w:bookmarkStart w:id="1" w:name="_Hlk157071468"/>
-      <w:bookmarkStart w:id="2" w:name="_Hlk162862782"/>
-      <w:bookmarkStart w:id="3" w:name="_Hlk157071468"/>
-      <w:bookmarkStart w:id="4" w:name="_Hlk162862782"/>
+      <w:bookmarkStart w:id="1" w:name="_Hlk162862782"/>
+      <w:bookmarkStart w:id="2" w:name="_Hlk157071468"/>
+      <w:bookmarkStart w:id="3" w:name="_Hlk162862782"/>
+      <w:bookmarkStart w:id="4" w:name="_Hlk157071468"/>
       <w:bookmarkEnd w:id="3"/>
       <w:bookmarkEnd w:id="4"/>
     </w:p>
@@ -670,10 +670,10 @@
           <w:szCs w:val="24"/>
         </w:rPr>
       </w:r>
-      <w:bookmarkStart w:id="5" w:name="_Hlk1570714681"/>
-      <w:bookmarkStart w:id="6" w:name="_Hlk1628627821"/>
-      <w:bookmarkStart w:id="7" w:name="_Hlk1570714681"/>
-      <w:bookmarkStart w:id="8" w:name="_Hlk1628627821"/>
+      <w:bookmarkStart w:id="5" w:name="_Hlk1628627821"/>
+      <w:bookmarkStart w:id="6" w:name="_Hlk1570714681"/>
+      <w:bookmarkStart w:id="7" w:name="_Hlk1628627821"/>
+      <w:bookmarkStart w:id="8" w:name="_Hlk1570714681"/>
       <w:bookmarkEnd w:id="7"/>
       <w:bookmarkEnd w:id="8"/>
     </w:p>
@@ -706,7 +706,30 @@
           <w:szCs w:val="24"/>
           <w:shd w:fill="auto" w:val="clear"/>
         </w:rPr>
-        <w:t>{rua}</w:t>
+        <w:t>{</w:t>
+      </w:r>
+      <w:r>
+        <w:rPr>
+          <w:rFonts w:cs="Arial" w:ascii="Arial" w:hAnsi="Arial"/>
+          <w:b/>
+          <w:bCs/>
+          <w:color w:val="000000"/>
+          <w:sz w:val="24"/>
+          <w:szCs w:val="24"/>
+          <w:shd w:fill="auto" w:val="clear"/>
+        </w:rPr>
+        <w:t>referencia1</w:t>
+      </w:r>
+      <w:r>
+        <w:rPr>
+          <w:rFonts w:cs="Arial" w:ascii="Arial" w:hAnsi="Arial"/>
+          <w:b/>
+          <w:bCs/>
+          <w:sz w:val="24"/>
+          <w:szCs w:val="24"/>
+          <w:shd w:fill="auto" w:val="clear"/>
+        </w:rPr>
+        <w:t>}</w:t>
       </w:r>
       <w:r>
         <w:rPr>

</xml_diff>